<commit_message>
correction des fautes d'orthographe dans le rapport
</commit_message>
<xml_diff>
--- a/VIVIER_RANDRIAMITANDRINA_Projet/VIVIER_RANDRIAMITANDRINA_Note_d_intention_Projet.docx
+++ b/VIVIER_RANDRIAMITANDRINA_Projet/VIVIER_RANDRIAMITANDRINA_Note_d_intention_Projet.docx
@@ -249,7 +249,13 @@
         <w:t xml:space="preserve">lorsque vous lancez le programme, </w:t>
       </w:r>
       <w:r>
-        <w:t>durant les 1ieres secondes d’enregistrement</w:t>
+        <w:t xml:space="preserve">durant les </w:t>
+      </w:r>
+      <w:r>
+        <w:t>premières</w:t>
+      </w:r>
+      <w:r>
+        <w:t xml:space="preserve"> secondes d’enregistrement</w:t>
       </w:r>
       <w:r>
         <w:t xml:space="preserve">, </w:t>
@@ -348,7 +354,7 @@
         <w:t>Un foulard</w:t>
       </w:r>
       <w:r>
-        <w:t xml:space="preserve"> incrusté sur la vidéo et positionnés </w:t>
+        <w:t xml:space="preserve"> incrusté sur la vidéo et positionné </w:t>
       </w:r>
       <w:r>
         <w:t>autour de la tête</w:t>
@@ -371,7 +377,7 @@
         <w:t>grain de beauté</w:t>
       </w:r>
       <w:r>
-        <w:t xml:space="preserve"> incrusté sur la vidéo et positionnés </w:t>
+        <w:t xml:space="preserve"> incrusté sur la vidéo et positionné </w:t>
       </w:r>
       <w:r>
         <w:t>au-dessus</w:t>
@@ -414,13 +420,28 @@
         <w:t xml:space="preserve">- filtre fond : </w:t>
       </w:r>
       <w:r>
-        <w:t>Un sous menu contenant différ</w:t>
+        <w:t>Un sous</w:t>
+      </w:r>
+      <w:r>
+        <w:t>-</w:t>
+      </w:r>
+      <w:r>
+        <w:t>menu contenant différ</w:t>
       </w:r>
       <w:r>
         <w:t>e</w:t>
       </w:r>
       <w:r>
-        <w:t>nt arrière-plan</w:t>
+        <w:t>nt</w:t>
+      </w:r>
+      <w:r>
+        <w:t>s</w:t>
+      </w:r>
+      <w:r>
+        <w:t xml:space="preserve"> arrière-plan</w:t>
+      </w:r>
+      <w:r>
+        <w:t>s</w:t>
       </w:r>
     </w:p>
     <w:p>
@@ -470,6 +491,9 @@
       <w:r>
         <w:t xml:space="preserve"> feuille de palmier au premier plan</w:t>
       </w:r>
+      <w:r>
+        <w:t>.</w:t>
+      </w:r>
     </w:p>
     <w:p>
       <w:r>
@@ -490,6 +514,9 @@
       </w:r>
       <w:r>
         <w:t xml:space="preserve"> avec une cabane sur l’eau</w:t>
+      </w:r>
+      <w:r>
+        <w:t>.</w:t>
       </w:r>
     </w:p>
     <w:p>
@@ -692,7 +719,21 @@
           <w:i/>
           <w:iCs/>
         </w:rPr>
-        <w:t xml:space="preserve"> filtre Foulard qui apparait au bord opposé</w:t>
+        <w:t xml:space="preserve"> filtre Foulard qui appara</w:t>
+      </w:r>
+      <w:r>
+        <w:rPr>
+          <w:i/>
+          <w:iCs/>
+        </w:rPr>
+        <w:t>î</w:t>
+      </w:r>
+      <w:r>
+        <w:rPr>
+          <w:i/>
+          <w:iCs/>
+        </w:rPr>
+        <w:t>t au bord opposé</w:t>
       </w:r>
       <w:r>
         <w:rPr>
@@ -774,6 +815,9 @@
     </w:p>
     <w:p>
       <w:r>
+        <w:rPr>
+          <w:noProof/>
+        </w:rPr>
         <w:drawing>
           <wp:anchor distT="0" distB="0" distL="114300" distR="114300" simplePos="0" relativeHeight="251658240" behindDoc="0" locked="0" layoutInCell="1" allowOverlap="1" wp14:anchorId="072671FF" wp14:editId="07F67ED9">
             <wp:simplePos x="0" y="0"/>
@@ -825,6 +869,9 @@
         </w:drawing>
       </w:r>
       <w:r>
+        <w:rPr>
+          <w:noProof/>
+        </w:rPr>
         <w:drawing>
           <wp:inline distT="0" distB="0" distL="0" distR="0" wp14:anchorId="4B827E8C" wp14:editId="36AFFA47">
             <wp:extent cx="2977869" cy="2397242"/>
@@ -952,6 +999,13 @@
           <w:i/>
           <w:iCs/>
         </w:rPr>
+        <w:t xml:space="preserve"> </w:t>
+      </w:r>
+      <w:r>
+        <w:rPr>
+          <w:i/>
+          <w:iCs/>
+        </w:rPr>
         <w:t>(</w:t>
       </w:r>
       <w:r>
@@ -969,6 +1023,9 @@
         <w:t>)</w:t>
       </w:r>
       <w:r>
+        <w:rPr>
+          <w:noProof/>
+        </w:rPr>
         <w:drawing>
           <wp:inline distT="0" distB="0" distL="0" distR="0" wp14:anchorId="666D89F7" wp14:editId="6A9367B4">
             <wp:extent cx="2500439" cy="2054482"/>
@@ -1179,7 +1236,7 @@
         <w:t> », on a pu mettre la vidéo en entier</w:t>
       </w:r>
       <w:r>
-        <w:t xml:space="preserve">, plutôt que </w:t>
+        <w:t xml:space="preserve">, plutôt </w:t>
       </w:r>
       <w:r>
         <w:t>qu’une</w:t>
@@ -1560,7 +1617,13 @@
         <w:t>certains filtres</w:t>
       </w:r>
       <w:r>
-        <w:t xml:space="preserve"> pour le rendre plus fluides.</w:t>
+        <w:t xml:space="preserve"> pour l</w:t>
+      </w:r>
+      <w:r>
+        <w:t>a</w:t>
+      </w:r>
+      <w:r>
+        <w:t xml:space="preserve"> rendre plus fluide.</w:t>
       </w:r>
     </w:p>
     <w:p>
@@ -1671,13 +1734,7 @@
         <w:t>détection</w:t>
       </w:r>
       <w:r>
-        <w:t xml:space="preserve"> des yeux</w:t>
-      </w:r>
-      <w:r>
-        <w:t xml:space="preserve"> </w:t>
-      </w:r>
-      <w:r>
-        <w:t xml:space="preserve">) </w:t>
+        <w:t xml:space="preserve"> des yeux) </w:t>
       </w:r>
       <w:r>
         <w:t>pour obtenir les dimensions exactes</w:t>
@@ -1696,7 +1753,13 @@
     </w:p>
     <w:p>
       <w:r>
-        <w:t>A quelque</w:t>
+        <w:t>À</w:t>
+      </w:r>
+      <w:r>
+        <w:t xml:space="preserve"> </w:t>
+      </w:r>
+      <w:r>
+        <w:t>quelque</w:t>
       </w:r>
       <w:r>
         <w:t>s</w:t>
@@ -1955,7 +2018,13 @@
         <w:t>choix de</w:t>
       </w:r>
       <w:r>
-        <w:t xml:space="preserve"> faire apparaitre l</w:t>
+        <w:t xml:space="preserve"> faire appara</w:t>
+      </w:r>
+      <w:r>
+        <w:t>î</w:t>
+      </w:r>
+      <w:r>
+        <w:t>tre l</w:t>
       </w:r>
       <w:r>
         <w:t>a</w:t>
@@ -1964,7 +2033,7 @@
         <w:t xml:space="preserve"> partie </w:t>
       </w:r>
       <w:r>
-        <w:t>hors champs</w:t>
+        <w:t>hors champ</w:t>
       </w:r>
       <w:r>
         <w:t xml:space="preserve"> sur </w:t>
@@ -2053,7 +2122,13 @@
         <w:t xml:space="preserve">zone d’intérêt </w:t>
       </w:r>
       <w:r>
-        <w:t>à la partie inférieur du visage</w:t>
+        <w:t>à la partie inférieur</w:t>
+      </w:r>
+      <w:r>
+        <w:t>e</w:t>
+      </w:r>
+      <w:r>
+        <w:t xml:space="preserve"> du visage</w:t>
       </w:r>
       <w:r>
         <w:t>. Ainsi</w:t>
@@ -2062,10 +2137,19 @@
         <w:t xml:space="preserve">, </w:t>
       </w:r>
       <w:r>
-        <w:t>cela réduisait le nombre de bouche détecté</w:t>
+        <w:t>cela réduisait le nombre de bouche</w:t>
+      </w:r>
+      <w:r>
+        <w:t xml:space="preserve">s </w:t>
+      </w:r>
+      <w:r>
+        <w:t>détecté</w:t>
       </w:r>
       <w:r>
         <w:t>e</w:t>
+      </w:r>
+      <w:r>
+        <w:t>s</w:t>
       </w:r>
       <w:r>
         <w:t>.</w:t>
@@ -2464,16 +2548,25 @@
         <w:t>une condition</w:t>
       </w:r>
       <w:r>
-        <w:t xml:space="preserve"> sur une intervalle</w:t>
-      </w:r>
-      <w:r>
-        <w:t xml:space="preserve"> d’écart type </w:t>
-      </w:r>
-      <w:r>
-        <w:t xml:space="preserve">(ex : </w:t>
-      </w:r>
-      <w:r>
-        <w:t>intensité</w:t>
+        <w:t xml:space="preserve"> sur un</w:t>
+      </w:r>
+      <w:r>
+        <w:t xml:space="preserve"> </w:t>
+      </w:r>
+      <w:r>
+        <w:t>intervalle</w:t>
+      </w:r>
+      <w:r>
+        <w:t xml:space="preserve"> d’écart</w:t>
+      </w:r>
+      <w:r>
+        <w:t>-</w:t>
+      </w:r>
+      <w:r>
+        <w:t xml:space="preserve">type </w:t>
+      </w:r>
+      <w:r>
+        <w:t>(ex : intensité</w:t>
       </w:r>
       <w:r>
         <w:t xml:space="preserve"> </w:t>
@@ -2666,13 +2759,22 @@
         <w:t xml:space="preserve">Si ce n’est pas respecté, il se peut </w:t>
       </w:r>
       <w:r>
-        <w:t>le l’</w:t>
+        <w:t>que</w:t>
+      </w:r>
+      <w:r>
+        <w:t xml:space="preserve"> l’</w:t>
       </w:r>
       <w:r>
         <w:t>arrière-plan</w:t>
       </w:r>
       <w:r>
-        <w:t xml:space="preserve"> de soit pas appliqué</w:t>
+        <w:t xml:space="preserve"> </w:t>
+      </w:r>
+      <w:r>
+        <w:t>ne</w:t>
+      </w:r>
+      <w:r>
+        <w:t xml:space="preserve"> soit pas appliqué</w:t>
       </w:r>
       <w:r>
         <w:t xml:space="preserve"> et que vous voyez seulement des bruits sur l’image.</w:t>
@@ -2690,7 +2792,13 @@
         <w:t>Durant</w:t>
       </w:r>
       <w:r>
-        <w:t xml:space="preserve"> les premières seconde d’enregistrement de la vidéo, ne pas </w:t>
+        <w:t xml:space="preserve"> les premières seconde</w:t>
+      </w:r>
+      <w:r>
+        <w:t>s</w:t>
+      </w:r>
+      <w:r>
+        <w:t xml:space="preserve"> d’enregistrement de la vidéo, ne pas </w:t>
       </w:r>
       <w:r>
         <w:t xml:space="preserve">se mettre dans le champ de la </w:t>
@@ -2919,7 +3027,13 @@
         <w:t>Ex :</w:t>
       </w:r>
       <w:r>
-        <w:t xml:space="preserve"> l’écart type de l’intervalle de </w:t>
+        <w:t xml:space="preserve"> l’écart</w:t>
+      </w:r>
+      <w:r>
+        <w:t>-</w:t>
+      </w:r>
+      <w:r>
+        <w:t xml:space="preserve">type de l’intervalle de </w:t>
       </w:r>
       <w:r>
         <w:t>détection</w:t>

</xml_diff>